<commit_message>
Update AWS Prototyping Report document
Revised the AWS_Prototyping_Report.docx file with new content or corrections.
</commit_message>
<xml_diff>
--- a/Documents/AWS_Prototyping_Report.docx
+++ b/Documents/AWS_Prototyping_Report.docx
@@ -11351,8 +11351,6 @@
         </w:rPr>
         <w:t xml:space="preserve">2. Key Accomplishments </w:t>
       </w:r>
-      <w:bookmarkStart w:id="0" w:name="_GoBack"/>
-      <w:bookmarkEnd w:id="0"/>
     </w:p>
     <w:p>
       <w:pPr>
@@ -11361,6 +11359,8 @@
         <w:jc w:val="both"/>
         <w:rPr>
           <w:rFonts w:ascii="Times New Roman" w:hAnsi="Times New Roman" w:cs="Times New Roman"/>
+          <w:b/>
+          <w:bCs/>
           <w:color w:val="auto"/>
         </w:rPr>
       </w:pPr>
@@ -11378,8 +11378,28 @@
           <w:bCs/>
           <w:color w:val="auto"/>
         </w:rPr>
-        <w:t xml:space="preserve">Power Board Prototyping &amp; Testing: </w:t>
+        <w:t>Pow</w:t>
       </w:r>
+      <w:r>
+        <w:rPr>
+          <w:rFonts w:ascii="Times New Roman" w:hAnsi="Times New Roman" w:cs="Times New Roman"/>
+          <w:b/>
+          <w:bCs/>
+          <w:color w:val="auto"/>
+        </w:rPr>
+        <w:t>er Board Prototyping &amp; Testing:</w:t>
+      </w:r>
+    </w:p>
+    <w:p>
+      <w:pPr>
+        <w:pStyle w:val="Default"/>
+        <w:spacing w:line="360" w:lineRule="auto"/>
+        <w:jc w:val="both"/>
+        <w:rPr>
+          <w:rFonts w:ascii="Times New Roman" w:hAnsi="Times New Roman" w:cs="Times New Roman"/>
+          <w:color w:val="auto"/>
+        </w:rPr>
+      </w:pPr>
       <w:r>
         <w:rPr>
           <w:rFonts w:ascii="Times New Roman" w:hAnsi="Times New Roman" w:cs="Times New Roman"/>
@@ -11395,6 +11415,8 @@
         <w:jc w:val="both"/>
         <w:rPr>
           <w:rFonts w:ascii="Times New Roman" w:hAnsi="Times New Roman" w:cs="Times New Roman"/>
+          <w:b/>
+          <w:bCs/>
           <w:color w:val="auto"/>
         </w:rPr>
       </w:pPr>
@@ -11412,8 +11434,28 @@
           <w:bCs/>
           <w:color w:val="auto"/>
         </w:rPr>
-        <w:t xml:space="preserve">Design Validation &amp; PCB Creation: </w:t>
+        <w:t>De</w:t>
       </w:r>
+      <w:r>
+        <w:rPr>
+          <w:rFonts w:ascii="Times New Roman" w:hAnsi="Times New Roman" w:cs="Times New Roman"/>
+          <w:b/>
+          <w:bCs/>
+          <w:color w:val="auto"/>
+        </w:rPr>
+        <w:t>sign Validation &amp; PCB Creation:</w:t>
+      </w:r>
+    </w:p>
+    <w:p>
+      <w:pPr>
+        <w:pStyle w:val="Default"/>
+        <w:spacing w:line="360" w:lineRule="auto"/>
+        <w:jc w:val="both"/>
+        <w:rPr>
+          <w:rFonts w:ascii="Times New Roman" w:hAnsi="Times New Roman" w:cs="Times New Roman"/>
+          <w:color w:val="auto"/>
+        </w:rPr>
+      </w:pPr>
       <w:r>
         <w:rPr>
           <w:rFonts w:ascii="Times New Roman" w:hAnsi="Times New Roman" w:cs="Times New Roman"/>
@@ -11429,6 +11471,8 @@
         <w:jc w:val="both"/>
         <w:rPr>
           <w:rFonts w:ascii="Times New Roman" w:hAnsi="Times New Roman" w:cs="Times New Roman"/>
+          <w:b/>
+          <w:bCs/>
           <w:color w:val="auto"/>
         </w:rPr>
       </w:pPr>
@@ -11446,8 +11490,28 @@
           <w:bCs/>
           <w:color w:val="auto"/>
         </w:rPr>
-        <w:t xml:space="preserve">Firmware Development (STM32F401): </w:t>
+        <w:t>Fi</w:t>
       </w:r>
+      <w:r>
+        <w:rPr>
+          <w:rFonts w:ascii="Times New Roman" w:hAnsi="Times New Roman" w:cs="Times New Roman"/>
+          <w:b/>
+          <w:bCs/>
+          <w:color w:val="auto"/>
+        </w:rPr>
+        <w:t>rmware Development (STM32F401):</w:t>
+      </w:r>
+    </w:p>
+    <w:p>
+      <w:pPr>
+        <w:pStyle w:val="Default"/>
+        <w:spacing w:line="360" w:lineRule="auto"/>
+        <w:jc w:val="both"/>
+        <w:rPr>
+          <w:rFonts w:ascii="Times New Roman" w:hAnsi="Times New Roman" w:cs="Times New Roman"/>
+          <w:color w:val="auto"/>
+        </w:rPr>
+      </w:pPr>
       <w:r>
         <w:rPr>
           <w:rFonts w:ascii="Times New Roman" w:hAnsi="Times New Roman" w:cs="Times New Roman"/>
@@ -11463,6 +11527,8 @@
         <w:jc w:val="both"/>
         <w:rPr>
           <w:rFonts w:ascii="Times New Roman" w:hAnsi="Times New Roman" w:cs="Times New Roman"/>
+          <w:b/>
+          <w:bCs/>
           <w:color w:val="auto"/>
         </w:rPr>
       </w:pPr>
@@ -11480,8 +11546,19 @@
           <w:bCs/>
           <w:color w:val="auto"/>
         </w:rPr>
-        <w:t xml:space="preserve">System Integration Testing: </w:t>
+        <w:t>System Integration Testing:</w:t>
       </w:r>
+    </w:p>
+    <w:p>
+      <w:pPr>
+        <w:pStyle w:val="Default"/>
+        <w:spacing w:line="360" w:lineRule="auto"/>
+        <w:jc w:val="both"/>
+        <w:rPr>
+          <w:rFonts w:ascii="Times New Roman" w:hAnsi="Times New Roman" w:cs="Times New Roman"/>
+          <w:color w:val="auto"/>
+        </w:rPr>
+      </w:pPr>
       <w:r>
         <w:rPr>
           <w:rFonts w:ascii="Times New Roman" w:hAnsi="Times New Roman" w:cs="Times New Roman"/>
@@ -11497,6 +11574,8 @@
         <w:jc w:val="both"/>
         <w:rPr>
           <w:rFonts w:ascii="Times New Roman" w:hAnsi="Times New Roman" w:cs="Times New Roman"/>
+          <w:b/>
+          <w:bCs/>
           <w:color w:val="auto"/>
         </w:rPr>
       </w:pPr>
@@ -11514,8 +11593,19 @@
           <w:bCs/>
           <w:color w:val="auto"/>
         </w:rPr>
-        <w:t xml:space="preserve">ESP32 UART Configuration: </w:t>
+        <w:t>ESP32 UART Configuration:</w:t>
       </w:r>
+    </w:p>
+    <w:p>
+      <w:pPr>
+        <w:pStyle w:val="Default"/>
+        <w:spacing w:line="360" w:lineRule="auto"/>
+        <w:jc w:val="both"/>
+        <w:rPr>
+          <w:rFonts w:ascii="Times New Roman" w:hAnsi="Times New Roman" w:cs="Times New Roman"/>
+          <w:color w:val="auto"/>
+        </w:rPr>
+      </w:pPr>
       <w:r>
         <w:rPr>
           <w:rFonts w:ascii="Times New Roman" w:hAnsi="Times New Roman" w:cs="Times New Roman"/>
@@ -11563,6 +11653,8 @@
         <w:jc w:val="both"/>
         <w:rPr>
           <w:rFonts w:ascii="Times New Roman" w:hAnsi="Times New Roman" w:cs="Times New Roman"/>
+          <w:b/>
+          <w:bCs/>
           <w:color w:val="auto"/>
         </w:rPr>
       </w:pPr>
@@ -11580,8 +11672,19 @@
           <w:bCs/>
           <w:color w:val="auto"/>
         </w:rPr>
-        <w:t xml:space="preserve">ESP32 Boot Issue Resolution: </w:t>
+        <w:t>ESP32 Boot Issue Resolution:</w:t>
       </w:r>
+    </w:p>
+    <w:p>
+      <w:pPr>
+        <w:pStyle w:val="Default"/>
+        <w:spacing w:line="360" w:lineRule="auto"/>
+        <w:jc w:val="both"/>
+        <w:rPr>
+          <w:rFonts w:ascii="Times New Roman" w:hAnsi="Times New Roman" w:cs="Times New Roman"/>
+          <w:color w:val="auto"/>
+        </w:rPr>
+      </w:pPr>
       <w:r>
         <w:rPr>
           <w:rFonts w:ascii="Times New Roman" w:hAnsi="Times New Roman" w:cs="Times New Roman"/>
@@ -11620,6 +11723,8 @@
         <w:jc w:val="both"/>
         <w:rPr>
           <w:rFonts w:ascii="Times New Roman" w:hAnsi="Times New Roman" w:cs="Times New Roman"/>
+          <w:b/>
+          <w:bCs/>
           <w:color w:val="auto"/>
         </w:rPr>
       </w:pPr>
@@ -11637,14 +11742,7 @@
           <w:bCs/>
           <w:color w:val="auto"/>
         </w:rPr>
-        <w:t xml:space="preserve">Version Control Setup: </w:t>
-      </w:r>
-      <w:r>
-        <w:rPr>
-          <w:rFonts w:ascii="Times New Roman" w:hAnsi="Times New Roman" w:cs="Times New Roman"/>
-          <w:color w:val="auto"/>
-        </w:rPr>
-        <w:t xml:space="preserve">Created a GitHub repository for the project and added all relevant personnel. This significantly improved version control, collaboration, and traceability of firmware and hardware design changes. </w:t>
+        <w:t>Version Control Setup:</w:t>
       </w:r>
     </w:p>
     <w:p>
@@ -11662,6 +11760,26 @@
           <w:rFonts w:ascii="Times New Roman" w:hAnsi="Times New Roman" w:cs="Times New Roman"/>
           <w:color w:val="auto"/>
         </w:rPr>
+        <w:t>Created a GitHub repository for the project and added all relevant personnel. This significantly improved version control, collaboration, and traceability of firmware and hardware design changes.</w:t>
+      </w:r>
+    </w:p>
+    <w:p>
+      <w:pPr>
+        <w:pStyle w:val="Default"/>
+        <w:spacing w:line="360" w:lineRule="auto"/>
+        <w:jc w:val="both"/>
+        <w:rPr>
+          <w:rFonts w:ascii="Times New Roman" w:hAnsi="Times New Roman" w:cs="Times New Roman"/>
+          <w:b/>
+          <w:bCs/>
+          <w:color w:val="auto"/>
+        </w:rPr>
+      </w:pPr>
+      <w:r>
+        <w:rPr>
+          <w:rFonts w:ascii="Times New Roman" w:hAnsi="Times New Roman" w:cs="Times New Roman"/>
+          <w:color w:val="auto"/>
+        </w:rPr>
         <w:t xml:space="preserve">● </w:t>
       </w:r>
       <w:r>
@@ -11671,8 +11789,19 @@
           <w:bCs/>
           <w:color w:val="auto"/>
         </w:rPr>
-        <w:t xml:space="preserve">PCB Design Review: </w:t>
+        <w:t>PCB Design Review:</w:t>
       </w:r>
+    </w:p>
+    <w:p>
+      <w:pPr>
+        <w:pStyle w:val="Default"/>
+        <w:spacing w:line="360" w:lineRule="auto"/>
+        <w:jc w:val="both"/>
+        <w:rPr>
+          <w:rFonts w:ascii="Times New Roman" w:hAnsi="Times New Roman" w:cs="Times New Roman"/>
+          <w:color w:val="auto"/>
+        </w:rPr>
+      </w:pPr>
       <w:r>
         <w:rPr>
           <w:rFonts w:ascii="Times New Roman" w:hAnsi="Times New Roman" w:cs="Times New Roman"/>
@@ -11719,27 +11848,18 @@
         <w:jc w:val="both"/>
         <w:rPr>
           <w:rFonts w:ascii="Times New Roman" w:hAnsi="Times New Roman" w:cs="Times New Roman"/>
-          <w:color w:val="auto"/>
-        </w:rPr>
-      </w:pPr>
-      <w:r>
-        <w:rPr>
-          <w:rFonts w:ascii="Times New Roman" w:hAnsi="Times New Roman" w:cs="Times New Roman"/>
-          <w:color w:val="auto"/>
-        </w:rPr>
-        <w:t xml:space="preserve">● </w:t>
-      </w:r>
-      <w:proofErr w:type="spellStart"/>
-      <w:r>
-        <w:rPr>
-          <w:rFonts w:ascii="Times New Roman" w:hAnsi="Times New Roman" w:cs="Times New Roman"/>
           <w:b/>
           <w:bCs/>
           <w:color w:val="auto"/>
         </w:rPr>
-        <w:t>Unvalidated</w:t>
+      </w:pPr>
+      <w:r>
+        <w:rPr>
+          <w:rFonts w:ascii="Times New Roman" w:hAnsi="Times New Roman" w:cs="Times New Roman"/>
+          <w:color w:val="auto"/>
+        </w:rPr>
+        <w:t xml:space="preserve">● </w:t>
       </w:r>
-      <w:proofErr w:type="spellEnd"/>
       <w:r>
         <w:rPr>
           <w:rFonts w:ascii="Times New Roman" w:hAnsi="Times New Roman" w:cs="Times New Roman"/>
@@ -11747,8 +11867,19 @@
           <w:bCs/>
           <w:color w:val="auto"/>
         </w:rPr>
-        <w:t xml:space="preserve"> Sensors: </w:t>
+        <w:t>Unvalidated Sensors:</w:t>
       </w:r>
+    </w:p>
+    <w:p>
+      <w:pPr>
+        <w:pStyle w:val="Default"/>
+        <w:spacing w:line="360" w:lineRule="auto"/>
+        <w:jc w:val="both"/>
+        <w:rPr>
+          <w:rFonts w:ascii="Times New Roman" w:hAnsi="Times New Roman" w:cs="Times New Roman"/>
+          <w:color w:val="auto"/>
+        </w:rPr>
+      </w:pPr>
       <w:r>
         <w:rPr>
           <w:rFonts w:ascii="Times New Roman" w:hAnsi="Times New Roman" w:cs="Times New Roman"/>
@@ -11764,6 +11895,8 @@
         <w:jc w:val="both"/>
         <w:rPr>
           <w:rFonts w:ascii="Times New Roman" w:hAnsi="Times New Roman" w:cs="Times New Roman"/>
+          <w:b/>
+          <w:bCs/>
           <w:color w:val="auto"/>
         </w:rPr>
       </w:pPr>
@@ -11781,8 +11914,19 @@
           <w:bCs/>
           <w:color w:val="auto"/>
         </w:rPr>
-        <w:t xml:space="preserve">Limited ESP32 Pin Availability: </w:t>
+        <w:t>Limited ESP32 Pin Availability:</w:t>
       </w:r>
+    </w:p>
+    <w:p>
+      <w:pPr>
+        <w:pStyle w:val="Default"/>
+        <w:spacing w:line="360" w:lineRule="auto"/>
+        <w:jc w:val="both"/>
+        <w:rPr>
+          <w:rFonts w:ascii="Times New Roman" w:hAnsi="Times New Roman" w:cs="Times New Roman"/>
+          <w:color w:val="auto"/>
+        </w:rPr>
+      </w:pPr>
       <w:r>
         <w:rPr>
           <w:rFonts w:ascii="Times New Roman" w:hAnsi="Times New Roman" w:cs="Times New Roman"/>
@@ -11829,6 +11973,8 @@
         <w:jc w:val="both"/>
         <w:rPr>
           <w:rFonts w:ascii="Times New Roman" w:hAnsi="Times New Roman" w:cs="Times New Roman"/>
+          <w:b/>
+          <w:bCs/>
           <w:color w:val="auto"/>
         </w:rPr>
       </w:pPr>
@@ -11846,8 +11992,19 @@
           <w:bCs/>
           <w:color w:val="auto"/>
         </w:rPr>
-        <w:t xml:space="preserve">Sensor Testing: </w:t>
+        <w:t>Sensor Testing:</w:t>
       </w:r>
+    </w:p>
+    <w:p>
+      <w:pPr>
+        <w:pStyle w:val="Default"/>
+        <w:spacing w:line="360" w:lineRule="auto"/>
+        <w:jc w:val="both"/>
+        <w:rPr>
+          <w:rFonts w:ascii="Times New Roman" w:hAnsi="Times New Roman" w:cs="Times New Roman"/>
+          <w:color w:val="auto"/>
+        </w:rPr>
+      </w:pPr>
       <w:r>
         <w:rPr>
           <w:rFonts w:ascii="Times New Roman" w:hAnsi="Times New Roman" w:cs="Times New Roman"/>
@@ -11863,6 +12020,8 @@
         <w:jc w:val="both"/>
         <w:rPr>
           <w:rFonts w:ascii="Times New Roman" w:hAnsi="Times New Roman" w:cs="Times New Roman"/>
+          <w:b/>
+          <w:bCs/>
           <w:color w:val="auto"/>
         </w:rPr>
       </w:pPr>
@@ -11880,14 +12039,89 @@
           <w:bCs/>
           <w:color w:val="auto"/>
         </w:rPr>
-        <w:t xml:space="preserve">Enclosure Design: </w:t>
+        <w:t>Enclosure Design:</w:t>
+      </w:r>
+    </w:p>
+    <w:p>
+      <w:pPr>
+        <w:pStyle w:val="Default"/>
+        <w:spacing w:line="360" w:lineRule="auto"/>
+        <w:jc w:val="both"/>
+        <w:rPr>
+          <w:rFonts w:ascii="Times New Roman" w:hAnsi="Times New Roman" w:cs="Times New Roman"/>
+          <w:color w:val="auto"/>
+        </w:rPr>
+      </w:pPr>
+      <w:r>
+        <w:rPr>
+          <w:rFonts w:ascii="Times New Roman" w:hAnsi="Times New Roman" w:cs="Times New Roman"/>
+          <w:color w:val="auto"/>
+        </w:rPr>
+        <w:t xml:space="preserve">Begin designing the mechanical casing for both the Power Board and the Gateway Board to support deployment and protection of the system </w:t>
+      </w:r>
+    </w:p>
+    <w:p>
+      <w:pPr>
+        <w:pStyle w:val="Default"/>
+        <w:spacing w:line="360" w:lineRule="auto"/>
+        <w:jc w:val="center"/>
+        <w:rPr>
+          <w:rFonts w:ascii="Times New Roman" w:hAnsi="Times New Roman" w:cs="Times New Roman"/>
+          <w:b/>
+          <w:color w:val="auto"/>
+        </w:rPr>
+      </w:pPr>
+      <w:r>
+        <w:rPr>
+          <w:rFonts w:ascii="Times New Roman" w:hAnsi="Times New Roman" w:cs="Times New Roman"/>
+          <w:b/>
+          <w:color w:val="auto"/>
+        </w:rPr>
+        <w:t xml:space="preserve">All </w:t>
       </w:r>
       <w:r>
         <w:rPr>
           <w:rFonts w:ascii="Times New Roman" w:hAnsi="Times New Roman" w:cs="Times New Roman"/>
+          <w:b/>
           <w:color w:val="auto"/>
         </w:rPr>
-        <w:t xml:space="preserve">Begin designing the mechanical casing for both the Power Board and the Gateway Board to support deployment and protection of the system </w:t>
+        <w:t xml:space="preserve">project progress and </w:t>
+      </w:r>
+      <w:bookmarkStart w:id="0" w:name="_GoBack"/>
+      <w:bookmarkEnd w:id="0"/>
+      <w:r>
+        <w:rPr>
+          <w:rFonts w:ascii="Times New Roman" w:hAnsi="Times New Roman" w:cs="Times New Roman"/>
+          <w:b/>
+          <w:color w:val="auto"/>
+        </w:rPr>
+        <w:t xml:space="preserve">reviews are available at </w:t>
+      </w:r>
+      <w:r>
+        <w:rPr>
+          <w:rFonts w:ascii="Times New Roman" w:hAnsi="Times New Roman" w:cs="Times New Roman"/>
+          <w:b/>
+          <w:color w:val="auto"/>
+        </w:rPr>
+        <w:t>(</w:t>
+      </w:r>
+      <w:hyperlink r:id="rId8" w:history="1">
+        <w:r>
+          <w:rPr>
+            <w:rStyle w:val="Hyperlink"/>
+            <w:rFonts w:ascii="Times New Roman" w:hAnsi="Times New Roman" w:cs="Times New Roman"/>
+            <w:b/>
+          </w:rPr>
+          <w:t>https://github.com/marydovika/AWSProject</w:t>
+        </w:r>
+      </w:hyperlink>
+      <w:r>
+        <w:rPr>
+          <w:rFonts w:ascii="Times New Roman" w:hAnsi="Times New Roman" w:cs="Times New Roman"/>
+          <w:b/>
+          <w:color w:val="auto"/>
+        </w:rPr>
+        <w:t>)</w:t>
       </w:r>
     </w:p>
     <w:p>
@@ -12740,7 +12974,6 @@
     <w:name w:val="Hyperlink"/>
     <w:basedOn w:val="DefaultParagraphFont"/>
     <w:uiPriority w:val="99"/>
-    <w:semiHidden/>
     <w:unhideWhenUsed/>
     <w:rsid w:val="001839E0"/>
     <w:rPr>
@@ -13063,7 +13296,7 @@
 </file>
 
 <file path=customXml/itemProps1.xml><?xml version="1.0" encoding="utf-8"?>
-<ds:datastoreItem xmlns:ds="http://schemas.openxmlformats.org/officeDocument/2006/customXml" ds:itemID="{EA9419AB-72EC-40B5-91A7-F5DEDA042C63}">
+<ds:datastoreItem xmlns:ds="http://schemas.openxmlformats.org/officeDocument/2006/customXml" ds:itemID="{4912D21F-3B10-4FED-BE13-E386C9133BA6}">
   <ds:schemaRefs>
     <ds:schemaRef ds:uri="http://schemas.openxmlformats.org/officeDocument/2006/bibliography"/>
   </ds:schemaRefs>

</xml_diff>